<commit_message>
TestCase added, fix of some diagrams
</commit_message>
<xml_diff>
--- a/SEP/Writing/Project Report/Requirements.docx
+++ b/SEP/Writing/Project Report/Requirements.docx
@@ -44,7 +44,7 @@
     </w:p>
     <w:p>
       <w:pPr>
-        <w:pStyle w:val="ListParagraph"/>
+        <w:pStyle w:val="Akapitzlist"/>
         <w:numPr>
           <w:ilvl w:val="0"/>
           <w:numId w:val="1"/>
@@ -136,7 +136,7 @@
     </w:p>
     <w:p>
       <w:pPr>
-        <w:pStyle w:val="ListParagraph"/>
+        <w:pStyle w:val="Akapitzlist"/>
         <w:numPr>
           <w:ilvl w:val="0"/>
           <w:numId w:val="1"/>
@@ -202,12 +202,12 @@
           <w:sz w:val="24"/>
           <w:szCs w:val="24"/>
         </w:rPr>
-        <w:t>model, number of seats, date purchased, last maintenance.</w:t>
-      </w:r>
-    </w:p>
-    <w:p>
-      <w:pPr>
-        <w:pStyle w:val="ListParagraph"/>
+        <w:t>model, number of seats.</w:t>
+      </w:r>
+    </w:p>
+    <w:p>
+      <w:pPr>
+        <w:pStyle w:val="Akapitzlist"/>
         <w:numPr>
           <w:ilvl w:val="0"/>
           <w:numId w:val="1"/>
@@ -292,7 +292,7 @@
     </w:p>
     <w:p>
       <w:pPr>
-        <w:pStyle w:val="ListParagraph"/>
+        <w:pStyle w:val="Akapitzlist"/>
         <w:numPr>
           <w:ilvl w:val="0"/>
           <w:numId w:val="1"/>
@@ -349,43 +349,36 @@
     </w:p>
     <w:p>
       <w:pPr>
-        <w:pStyle w:val="ListParagraph"/>
-        <w:numPr>
-          <w:ilvl w:val="0"/>
-          <w:numId w:val="1"/>
-        </w:numPr>
-        <w:rPr>
-          <w:sz w:val="24"/>
-          <w:szCs w:val="24"/>
-        </w:rPr>
-      </w:pPr>
-      <w:r>
-        <w:rPr>
-          <w:sz w:val="24"/>
-          <w:szCs w:val="24"/>
-        </w:rPr>
-        <w:t xml:space="preserve">An administrator should be able to add club members to the system. </w:t>
-      </w:r>
-      <w:r>
-        <w:rPr>
-          <w:sz w:val="24"/>
-          <w:szCs w:val="24"/>
-        </w:rPr>
-        <w:t xml:space="preserve">While adding a new </w:t>
-      </w:r>
-      <w:r>
-        <w:rPr>
-          <w:sz w:val="24"/>
-          <w:szCs w:val="24"/>
-        </w:rPr>
-        <w:t>club member</w:t>
-      </w:r>
-      <w:r>
-        <w:rPr>
-          <w:sz w:val="24"/>
-          <w:szCs w:val="24"/>
-        </w:rPr>
-        <w:t xml:space="preserve">, the administrator </w:t>
+        <w:pStyle w:val="Akapitzlist"/>
+        <w:numPr>
+          <w:ilvl w:val="0"/>
+          <w:numId w:val="1"/>
+        </w:numPr>
+        <w:rPr>
+          <w:sz w:val="24"/>
+          <w:szCs w:val="24"/>
+        </w:rPr>
+      </w:pPr>
+      <w:r>
+        <w:rPr>
+          <w:sz w:val="24"/>
+          <w:szCs w:val="24"/>
+        </w:rPr>
+        <w:t xml:space="preserve">A </w:t>
+      </w:r>
+      <w:r>
+        <w:rPr>
+          <w:sz w:val="24"/>
+          <w:szCs w:val="24"/>
+        </w:rPr>
+        <w:t>customer</w:t>
+      </w:r>
+      <w:r>
+        <w:rPr>
+          <w:sz w:val="24"/>
+          <w:szCs w:val="24"/>
+        </w:rPr>
+        <w:t xml:space="preserve"> booking a flight should specify </w:t>
       </w:r>
       <w:proofErr w:type="gramStart"/>
       <w:r>
@@ -393,7 +386,7 @@
           <w:sz w:val="24"/>
           <w:szCs w:val="24"/>
         </w:rPr>
-        <w:t>has to</w:t>
+        <w:t>all of</w:t>
       </w:r>
       <w:proofErr w:type="gramEnd"/>
       <w:r>
@@ -401,34 +394,327 @@
           <w:sz w:val="24"/>
           <w:szCs w:val="24"/>
         </w:rPr>
-        <w:t xml:space="preserve"> specify </w:t>
-      </w:r>
-      <w:r>
-        <w:rPr>
-          <w:sz w:val="24"/>
-          <w:szCs w:val="24"/>
-        </w:rPr>
-        <w:t>name, address, birthdate, id, phone number, e-mail, membership date.</w:t>
-      </w:r>
-    </w:p>
-    <w:p>
-      <w:pPr>
-        <w:pStyle w:val="ListParagraph"/>
-        <w:numPr>
-          <w:ilvl w:val="0"/>
-          <w:numId w:val="1"/>
-        </w:numPr>
-        <w:rPr>
-          <w:sz w:val="24"/>
-          <w:szCs w:val="24"/>
-        </w:rPr>
-      </w:pPr>
-      <w:r>
-        <w:rPr>
-          <w:sz w:val="24"/>
-          <w:szCs w:val="24"/>
-        </w:rPr>
-        <w:t xml:space="preserve">A </w:t>
+        <w:t xml:space="preserve"> the following: </w:t>
+      </w:r>
+      <w:r>
+        <w:rPr>
+          <w:sz w:val="24"/>
+          <w:szCs w:val="24"/>
+        </w:rPr>
+        <w:t>name, birthdate, nati</w:t>
+      </w:r>
+      <w:r>
+        <w:rPr>
+          <w:sz w:val="24"/>
+          <w:szCs w:val="24"/>
+        </w:rPr>
+        <w:t>o</w:t>
+      </w:r>
+      <w:r>
+        <w:rPr>
+          <w:sz w:val="24"/>
+          <w:szCs w:val="24"/>
+        </w:rPr>
+        <w:t>nality, type of ID, ID number, expiration date.</w:t>
+      </w:r>
+    </w:p>
+    <w:p>
+      <w:pPr>
+        <w:pStyle w:val="Akapitzlist"/>
+        <w:numPr>
+          <w:ilvl w:val="0"/>
+          <w:numId w:val="1"/>
+        </w:numPr>
+        <w:rPr>
+          <w:sz w:val="24"/>
+          <w:szCs w:val="24"/>
+        </w:rPr>
+      </w:pPr>
+      <w:r>
+        <w:rPr>
+          <w:sz w:val="24"/>
+          <w:szCs w:val="24"/>
+        </w:rPr>
+        <w:t>An</w:t>
+      </w:r>
+      <w:r>
+        <w:rPr>
+          <w:sz w:val="24"/>
+          <w:szCs w:val="24"/>
+        </w:rPr>
+        <w:t xml:space="preserve"> administrator</w:t>
+      </w:r>
+      <w:r>
+        <w:rPr>
+          <w:sz w:val="24"/>
+          <w:szCs w:val="24"/>
+        </w:rPr>
+        <w:t xml:space="preserve"> should be able to</w:t>
+      </w:r>
+      <w:r>
+        <w:rPr>
+          <w:sz w:val="24"/>
+          <w:szCs w:val="24"/>
+        </w:rPr>
+        <w:t xml:space="preserve"> delete data from the system.</w:t>
+      </w:r>
+    </w:p>
+    <w:p>
+      <w:pPr>
+        <w:pStyle w:val="Akapitzlist"/>
+        <w:numPr>
+          <w:ilvl w:val="0"/>
+          <w:numId w:val="1"/>
+        </w:numPr>
+        <w:rPr>
+          <w:sz w:val="24"/>
+          <w:szCs w:val="24"/>
+        </w:rPr>
+      </w:pPr>
+      <w:r>
+        <w:rPr>
+          <w:sz w:val="24"/>
+          <w:szCs w:val="24"/>
+        </w:rPr>
+        <w:t>A</w:t>
+      </w:r>
+      <w:r>
+        <w:rPr>
+          <w:sz w:val="24"/>
+          <w:szCs w:val="24"/>
+        </w:rPr>
+        <w:t xml:space="preserve"> head administrator</w:t>
+      </w:r>
+      <w:r>
+        <w:rPr>
+          <w:sz w:val="24"/>
+          <w:szCs w:val="24"/>
+        </w:rPr>
+        <w:t xml:space="preserve"> </w:t>
+      </w:r>
+      <w:r>
+        <w:rPr>
+          <w:sz w:val="24"/>
+          <w:szCs w:val="24"/>
+        </w:rPr>
+        <w:t xml:space="preserve">should be able to </w:t>
+      </w:r>
+      <w:r>
+        <w:rPr>
+          <w:sz w:val="24"/>
+          <w:szCs w:val="24"/>
+        </w:rPr>
+        <w:t>cancel flights.</w:t>
+      </w:r>
+    </w:p>
+    <w:p>
+      <w:pPr>
+        <w:pStyle w:val="Akapitzlist"/>
+        <w:numPr>
+          <w:ilvl w:val="0"/>
+          <w:numId w:val="1"/>
+        </w:numPr>
+        <w:rPr>
+          <w:sz w:val="24"/>
+          <w:szCs w:val="24"/>
+        </w:rPr>
+      </w:pPr>
+      <w:r>
+        <w:rPr>
+          <w:sz w:val="24"/>
+          <w:szCs w:val="24"/>
+        </w:rPr>
+        <w:t>An</w:t>
+      </w:r>
+      <w:r>
+        <w:rPr>
+          <w:sz w:val="24"/>
+          <w:szCs w:val="24"/>
+        </w:rPr>
+        <w:t xml:space="preserve"> administrator</w:t>
+      </w:r>
+      <w:r>
+        <w:rPr>
+          <w:sz w:val="24"/>
+          <w:szCs w:val="24"/>
+        </w:rPr>
+        <w:t xml:space="preserve"> </w:t>
+      </w:r>
+      <w:r>
+        <w:rPr>
+          <w:sz w:val="24"/>
+          <w:szCs w:val="24"/>
+        </w:rPr>
+        <w:t xml:space="preserve">should be able to </w:t>
+      </w:r>
+      <w:r>
+        <w:rPr>
+          <w:sz w:val="24"/>
+          <w:szCs w:val="24"/>
+        </w:rPr>
+        <w:t>change data for club members, crew, flights</w:t>
+      </w:r>
+      <w:r>
+        <w:rPr>
+          <w:sz w:val="24"/>
+          <w:szCs w:val="24"/>
+        </w:rPr>
+        <w:t>, planes and airports.</w:t>
+      </w:r>
+    </w:p>
+    <w:p>
+      <w:pPr>
+        <w:pStyle w:val="Akapitzlist"/>
+        <w:numPr>
+          <w:ilvl w:val="0"/>
+          <w:numId w:val="1"/>
+        </w:numPr>
+        <w:rPr>
+          <w:sz w:val="24"/>
+          <w:szCs w:val="24"/>
+        </w:rPr>
+      </w:pPr>
+      <w:r>
+        <w:rPr>
+          <w:sz w:val="24"/>
+          <w:szCs w:val="24"/>
+        </w:rPr>
+        <w:t>An</w:t>
+      </w:r>
+      <w:r>
+        <w:rPr>
+          <w:sz w:val="24"/>
+          <w:szCs w:val="24"/>
+        </w:rPr>
+        <w:t xml:space="preserve"> administrator</w:t>
+      </w:r>
+      <w:r>
+        <w:rPr>
+          <w:sz w:val="24"/>
+          <w:szCs w:val="24"/>
+        </w:rPr>
+        <w:t xml:space="preserve"> </w:t>
+      </w:r>
+      <w:r>
+        <w:rPr>
+          <w:sz w:val="24"/>
+          <w:szCs w:val="24"/>
+        </w:rPr>
+        <w:t xml:space="preserve">should be able to </w:t>
+      </w:r>
+      <w:r>
+        <w:rPr>
+          <w:sz w:val="24"/>
+          <w:szCs w:val="24"/>
+        </w:rPr>
+        <w:t xml:space="preserve">select date/time range for flights </w:t>
+      </w:r>
+      <w:proofErr w:type="gramStart"/>
+      <w:r>
+        <w:rPr>
+          <w:sz w:val="24"/>
+          <w:szCs w:val="24"/>
+        </w:rPr>
+        <w:t>in order to</w:t>
+      </w:r>
+      <w:proofErr w:type="gramEnd"/>
+      <w:r>
+        <w:rPr>
+          <w:sz w:val="24"/>
+          <w:szCs w:val="24"/>
+        </w:rPr>
+        <w:t xml:space="preserve"> get flights in a specified range.</w:t>
+      </w:r>
+    </w:p>
+    <w:p>
+      <w:pPr>
+        <w:pStyle w:val="Akapitzlist"/>
+        <w:numPr>
+          <w:ilvl w:val="0"/>
+          <w:numId w:val="1"/>
+        </w:numPr>
+        <w:rPr>
+          <w:sz w:val="24"/>
+          <w:szCs w:val="24"/>
+        </w:rPr>
+      </w:pPr>
+      <w:r>
+        <w:rPr>
+          <w:sz w:val="24"/>
+          <w:szCs w:val="24"/>
+        </w:rPr>
+        <w:t>An</w:t>
+      </w:r>
+      <w:r>
+        <w:rPr>
+          <w:sz w:val="24"/>
+          <w:szCs w:val="24"/>
+        </w:rPr>
+        <w:t xml:space="preserve"> administrator</w:t>
+      </w:r>
+      <w:r>
+        <w:rPr>
+          <w:sz w:val="24"/>
+          <w:szCs w:val="24"/>
+        </w:rPr>
+        <w:t xml:space="preserve"> </w:t>
+      </w:r>
+      <w:r>
+        <w:rPr>
+          <w:sz w:val="24"/>
+          <w:szCs w:val="24"/>
+        </w:rPr>
+        <w:t>should be able to</w:t>
+      </w:r>
+      <w:r>
+        <w:rPr>
+          <w:sz w:val="24"/>
+          <w:szCs w:val="24"/>
+        </w:rPr>
+        <w:t xml:space="preserve"> select cities for flights </w:t>
+      </w:r>
+      <w:proofErr w:type="gramStart"/>
+      <w:r>
+        <w:rPr>
+          <w:sz w:val="24"/>
+          <w:szCs w:val="24"/>
+        </w:rPr>
+        <w:t>in order to</w:t>
+      </w:r>
+      <w:proofErr w:type="gramEnd"/>
+      <w:r>
+        <w:rPr>
+          <w:sz w:val="24"/>
+          <w:szCs w:val="24"/>
+        </w:rPr>
+        <w:t xml:space="preserve"> get flights from/to the specified cities.</w:t>
+      </w:r>
+    </w:p>
+    <w:p>
+      <w:pPr>
+        <w:pStyle w:val="Akapitzlist"/>
+        <w:numPr>
+          <w:ilvl w:val="0"/>
+          <w:numId w:val="1"/>
+        </w:numPr>
+        <w:rPr>
+          <w:sz w:val="24"/>
+          <w:szCs w:val="24"/>
+        </w:rPr>
+      </w:pPr>
+      <w:r>
+        <w:rPr>
+          <w:sz w:val="24"/>
+          <w:szCs w:val="24"/>
+        </w:rPr>
+        <w:t>A</w:t>
+      </w:r>
+      <w:r>
+        <w:rPr>
+          <w:sz w:val="24"/>
+          <w:szCs w:val="24"/>
+        </w:rPr>
+        <w:t xml:space="preserve"> </w:t>
       </w:r>
       <w:r>
         <w:rPr>
@@ -442,7 +728,92 @@
           <w:sz w:val="24"/>
           <w:szCs w:val="24"/>
         </w:rPr>
-        <w:t xml:space="preserve"> booking a flight should specify </w:t>
+        <w:t xml:space="preserve"> </w:t>
+      </w:r>
+      <w:r>
+        <w:rPr>
+          <w:sz w:val="24"/>
+          <w:szCs w:val="24"/>
+        </w:rPr>
+        <w:t xml:space="preserve">should be able to </w:t>
+      </w:r>
+      <w:r>
+        <w:rPr>
+          <w:sz w:val="24"/>
+          <w:szCs w:val="24"/>
+        </w:rPr>
+        <w:t xml:space="preserve">choose a seat, size of luggage, method of payment </w:t>
+      </w:r>
+      <w:r>
+        <w:rPr>
+          <w:sz w:val="24"/>
+          <w:szCs w:val="24"/>
+        </w:rPr>
+        <w:t>and</w:t>
+      </w:r>
+      <w:bookmarkStart w:id="0" w:name="_GoBack"/>
+      <w:bookmarkEnd w:id="0"/>
+      <w:r>
+        <w:rPr>
+          <w:sz w:val="24"/>
+          <w:szCs w:val="24"/>
+        </w:rPr>
+        <w:t xml:space="preserve"> type of check-in in order to book a ticket.</w:t>
+      </w:r>
+    </w:p>
+    <w:p>
+      <w:pPr>
+        <w:pStyle w:val="Akapitzlist"/>
+        <w:numPr>
+          <w:ilvl w:val="0"/>
+          <w:numId w:val="1"/>
+        </w:numPr>
+        <w:rPr>
+          <w:sz w:val="24"/>
+          <w:szCs w:val="24"/>
+        </w:rPr>
+      </w:pPr>
+      <w:r>
+        <w:rPr>
+          <w:sz w:val="24"/>
+          <w:szCs w:val="24"/>
+        </w:rPr>
+        <w:t>A</w:t>
+      </w:r>
+      <w:r>
+        <w:rPr>
+          <w:sz w:val="24"/>
+          <w:szCs w:val="24"/>
+        </w:rPr>
+        <w:t xml:space="preserve"> </w:t>
+      </w:r>
+      <w:r>
+        <w:rPr>
+          <w:sz w:val="24"/>
+          <w:szCs w:val="24"/>
+        </w:rPr>
+        <w:t>customer</w:t>
+      </w:r>
+      <w:r>
+        <w:rPr>
+          <w:sz w:val="24"/>
+          <w:szCs w:val="24"/>
+        </w:rPr>
+        <w:t xml:space="preserve"> </w:t>
+      </w:r>
+      <w:r>
+        <w:rPr>
+          <w:sz w:val="24"/>
+          <w:szCs w:val="24"/>
+        </w:rPr>
+        <w:t xml:space="preserve">should be able to </w:t>
+      </w:r>
+      <w:r>
+        <w:rPr>
+          <w:sz w:val="24"/>
+          <w:szCs w:val="24"/>
+        </w:rPr>
+        <w:t xml:space="preserve">select departure and destination airport and the departure and return date (or departure only) for flights </w:t>
       </w:r>
       <w:proofErr w:type="gramStart"/>
       <w:r>
@@ -450,7 +821,7 @@
           <w:sz w:val="24"/>
           <w:szCs w:val="24"/>
         </w:rPr>
-        <w:t>all of</w:t>
+        <w:t>in order to</w:t>
       </w:r>
       <w:proofErr w:type="gramEnd"/>
       <w:r>
@@ -458,33 +829,12 @@
           <w:sz w:val="24"/>
           <w:szCs w:val="24"/>
         </w:rPr>
-        <w:t xml:space="preserve"> the following: </w:t>
-      </w:r>
-      <w:r>
-        <w:rPr>
-          <w:sz w:val="24"/>
-          <w:szCs w:val="24"/>
-        </w:rPr>
-        <w:t>name, birthdate, nati</w:t>
-      </w:r>
-      <w:r>
-        <w:rPr>
-          <w:sz w:val="24"/>
-          <w:szCs w:val="24"/>
-        </w:rPr>
-        <w:t>o</w:t>
-      </w:r>
-      <w:r>
-        <w:rPr>
-          <w:sz w:val="24"/>
-          <w:szCs w:val="24"/>
-        </w:rPr>
-        <w:t>nality, type of ID, ID number, expiration date.</w:t>
-      </w:r>
-    </w:p>
-    <w:p>
-      <w:pPr>
-        <w:pStyle w:val="ListParagraph"/>
+        <w:t xml:space="preserve"> get the available flights. </w:t>
+      </w:r>
+    </w:p>
+    <w:p>
+      <w:pPr>
+        <w:pStyle w:val="Akapitzlist"/>
         <w:numPr>
           <w:ilvl w:val="0"/>
           <w:numId w:val="1"/>
@@ -513,19 +863,74 @@
           <w:sz w:val="24"/>
           <w:szCs w:val="24"/>
         </w:rPr>
-        <w:t xml:space="preserve"> should be able to</w:t>
-      </w:r>
-      <w:r>
-        <w:rPr>
-          <w:sz w:val="24"/>
-          <w:szCs w:val="24"/>
-        </w:rPr>
-        <w:t xml:space="preserve"> delete data from the system.</w:t>
-      </w:r>
-    </w:p>
-    <w:p>
-      <w:pPr>
-        <w:pStyle w:val="ListParagraph"/>
+        <w:t xml:space="preserve"> </w:t>
+      </w:r>
+      <w:r>
+        <w:rPr>
+          <w:sz w:val="24"/>
+          <w:szCs w:val="24"/>
+        </w:rPr>
+        <w:t xml:space="preserve">should be able to </w:t>
+      </w:r>
+      <w:r>
+        <w:rPr>
+          <w:sz w:val="24"/>
+          <w:szCs w:val="24"/>
+        </w:rPr>
+        <w:t>get a list of all flights and club members.</w:t>
+      </w:r>
+    </w:p>
+    <w:p>
+      <w:pPr>
+        <w:pStyle w:val="Akapitzlist"/>
+        <w:numPr>
+          <w:ilvl w:val="0"/>
+          <w:numId w:val="1"/>
+        </w:numPr>
+        <w:rPr>
+          <w:sz w:val="24"/>
+          <w:szCs w:val="24"/>
+        </w:rPr>
+      </w:pPr>
+      <w:r>
+        <w:rPr>
+          <w:sz w:val="24"/>
+          <w:szCs w:val="24"/>
+        </w:rPr>
+        <w:t>An</w:t>
+      </w:r>
+      <w:r>
+        <w:rPr>
+          <w:sz w:val="24"/>
+          <w:szCs w:val="24"/>
+        </w:rPr>
+        <w:t xml:space="preserve"> administrator</w:t>
+      </w:r>
+      <w:r>
+        <w:rPr>
+          <w:sz w:val="24"/>
+          <w:szCs w:val="24"/>
+        </w:rPr>
+        <w:t xml:space="preserve"> </w:t>
+      </w:r>
+      <w:r>
+        <w:rPr>
+          <w:sz w:val="24"/>
+          <w:szCs w:val="24"/>
+        </w:rPr>
+        <w:t xml:space="preserve">should be able to </w:t>
+      </w:r>
+      <w:r>
+        <w:rPr>
+          <w:sz w:val="24"/>
+          <w:szCs w:val="24"/>
+        </w:rPr>
+        <w:t>set the annual fee for club members.</w:t>
+      </w:r>
+    </w:p>
+    <w:p>
+      <w:pPr>
+        <w:pStyle w:val="Akapitzlist"/>
         <w:numPr>
           <w:ilvl w:val="0"/>
           <w:numId w:val="1"/>
@@ -547,13 +952,6 @@
           <w:sz w:val="24"/>
           <w:szCs w:val="24"/>
         </w:rPr>
-        <w:t xml:space="preserve"> head administrator</w:t>
-      </w:r>
-      <w:r>
-        <w:rPr>
-          <w:sz w:val="24"/>
-          <w:szCs w:val="24"/>
-        </w:rPr>
         <w:t xml:space="preserve"> </w:t>
       </w:r>
       <w:r>
@@ -561,6 +959,75 @@
           <w:sz w:val="24"/>
           <w:szCs w:val="24"/>
         </w:rPr>
+        <w:t>customer</w:t>
+      </w:r>
+      <w:r>
+        <w:rPr>
+          <w:sz w:val="24"/>
+          <w:szCs w:val="24"/>
+        </w:rPr>
+        <w:t xml:space="preserve"> </w:t>
+      </w:r>
+      <w:r>
+        <w:rPr>
+          <w:sz w:val="24"/>
+          <w:szCs w:val="24"/>
+        </w:rPr>
+        <w:t xml:space="preserve">should </w:t>
+      </w:r>
+      <w:r>
+        <w:rPr>
+          <w:sz w:val="24"/>
+          <w:szCs w:val="24"/>
+        </w:rPr>
+        <w:t>receive the ticket via email.</w:t>
+      </w:r>
+    </w:p>
+    <w:p>
+      <w:pPr>
+        <w:pStyle w:val="Akapitzlist"/>
+        <w:numPr>
+          <w:ilvl w:val="0"/>
+          <w:numId w:val="1"/>
+        </w:numPr>
+        <w:rPr>
+          <w:sz w:val="24"/>
+          <w:szCs w:val="24"/>
+        </w:rPr>
+      </w:pPr>
+      <w:r>
+        <w:rPr>
+          <w:sz w:val="24"/>
+          <w:szCs w:val="24"/>
+        </w:rPr>
+        <w:t>A</w:t>
+      </w:r>
+      <w:r>
+        <w:rPr>
+          <w:sz w:val="24"/>
+          <w:szCs w:val="24"/>
+        </w:rPr>
+        <w:t xml:space="preserve"> </w:t>
+      </w:r>
+      <w:r>
+        <w:rPr>
+          <w:sz w:val="24"/>
+          <w:szCs w:val="24"/>
+        </w:rPr>
+        <w:t>customer</w:t>
+      </w:r>
+      <w:r>
+        <w:rPr>
+          <w:sz w:val="24"/>
+          <w:szCs w:val="24"/>
+        </w:rPr>
+        <w:t xml:space="preserve"> </w:t>
+      </w:r>
+      <w:r>
+        <w:rPr>
+          <w:sz w:val="24"/>
+          <w:szCs w:val="24"/>
+        </w:rPr>
         <w:t xml:space="preserve">should be able to </w:t>
       </w:r>
       <w:r>
@@ -568,12 +1035,90 @@
           <w:sz w:val="24"/>
           <w:szCs w:val="24"/>
         </w:rPr>
-        <w:t>cancel flights.</w:t>
-      </w:r>
-    </w:p>
-    <w:p>
-      <w:pPr>
-        <w:pStyle w:val="ListParagraph"/>
+        <w:t xml:space="preserve">become a club member </w:t>
+      </w:r>
+      <w:proofErr w:type="gramStart"/>
+      <w:r>
+        <w:rPr>
+          <w:sz w:val="24"/>
+          <w:szCs w:val="24"/>
+        </w:rPr>
+        <w:t>in order to</w:t>
+      </w:r>
+      <w:proofErr w:type="gramEnd"/>
+      <w:r>
+        <w:rPr>
+          <w:sz w:val="24"/>
+          <w:szCs w:val="24"/>
+        </w:rPr>
+        <w:t xml:space="preserve"> get discounts.</w:t>
+      </w:r>
+    </w:p>
+    <w:p>
+      <w:pPr>
+        <w:pStyle w:val="Akapitzlist"/>
+        <w:numPr>
+          <w:ilvl w:val="0"/>
+          <w:numId w:val="1"/>
+        </w:numPr>
+        <w:rPr>
+          <w:sz w:val="24"/>
+          <w:szCs w:val="24"/>
+        </w:rPr>
+      </w:pPr>
+      <w:r>
+        <w:rPr>
+          <w:sz w:val="24"/>
+          <w:szCs w:val="24"/>
+        </w:rPr>
+        <w:t>A</w:t>
+      </w:r>
+      <w:r>
+        <w:rPr>
+          <w:sz w:val="24"/>
+          <w:szCs w:val="24"/>
+        </w:rPr>
+        <w:t xml:space="preserve"> club member </w:t>
+      </w:r>
+      <w:r>
+        <w:rPr>
+          <w:sz w:val="24"/>
+          <w:szCs w:val="24"/>
+        </w:rPr>
+        <w:t xml:space="preserve">should be able to </w:t>
+      </w:r>
+      <w:r>
+        <w:rPr>
+          <w:sz w:val="24"/>
+          <w:szCs w:val="24"/>
+        </w:rPr>
+        <w:t xml:space="preserve">search only for cheap flights from </w:t>
+      </w:r>
+      <w:r>
+        <w:rPr>
+          <w:sz w:val="24"/>
+          <w:szCs w:val="24"/>
+        </w:rPr>
+        <w:t xml:space="preserve">his/her </w:t>
+      </w:r>
+      <w:r>
+        <w:rPr>
+          <w:sz w:val="24"/>
+          <w:szCs w:val="24"/>
+        </w:rPr>
+        <w:t>city</w:t>
+      </w:r>
+      <w:r>
+        <w:rPr>
+          <w:sz w:val="24"/>
+          <w:szCs w:val="24"/>
+        </w:rPr>
+        <w:t>.</w:t>
+      </w:r>
+    </w:p>
+    <w:p>
+      <w:pPr>
+        <w:pStyle w:val="Akapitzlist"/>
         <w:numPr>
           <w:ilvl w:val="0"/>
           <w:numId w:val="1"/>
@@ -616,19 +1161,138 @@
           <w:sz w:val="24"/>
           <w:szCs w:val="24"/>
         </w:rPr>
-        <w:t>change data for club members, crew, flights</w:t>
-      </w:r>
-      <w:r>
-        <w:rPr>
-          <w:sz w:val="24"/>
-          <w:szCs w:val="24"/>
-        </w:rPr>
-        <w:t>, planes and airports.</w:t>
-      </w:r>
-    </w:p>
-    <w:p>
-      <w:pPr>
-        <w:pStyle w:val="ListParagraph"/>
+        <w:t>maintain a FAQ section.</w:t>
+      </w:r>
+    </w:p>
+    <w:p>
+      <w:pPr>
+        <w:pStyle w:val="Akapitzlist"/>
+        <w:numPr>
+          <w:ilvl w:val="0"/>
+          <w:numId w:val="1"/>
+        </w:numPr>
+        <w:rPr>
+          <w:sz w:val="24"/>
+          <w:szCs w:val="24"/>
+        </w:rPr>
+      </w:pPr>
+      <w:r>
+        <w:rPr>
+          <w:sz w:val="24"/>
+          <w:szCs w:val="24"/>
+        </w:rPr>
+        <w:t>A</w:t>
+      </w:r>
+      <w:r>
+        <w:rPr>
+          <w:sz w:val="24"/>
+          <w:szCs w:val="24"/>
+        </w:rPr>
+        <w:t xml:space="preserve"> </w:t>
+      </w:r>
+      <w:r>
+        <w:rPr>
+          <w:sz w:val="24"/>
+          <w:szCs w:val="24"/>
+        </w:rPr>
+        <w:t>customer</w:t>
+      </w:r>
+      <w:r>
+        <w:rPr>
+          <w:sz w:val="24"/>
+          <w:szCs w:val="24"/>
+        </w:rPr>
+        <w:t xml:space="preserve"> </w:t>
+      </w:r>
+      <w:r>
+        <w:rPr>
+          <w:sz w:val="24"/>
+          <w:szCs w:val="24"/>
+        </w:rPr>
+        <w:t xml:space="preserve">should be able to </w:t>
+      </w:r>
+      <w:r>
+        <w:rPr>
+          <w:sz w:val="24"/>
+          <w:szCs w:val="24"/>
+        </w:rPr>
+        <w:t xml:space="preserve">read FAQs </w:t>
+      </w:r>
+      <w:proofErr w:type="gramStart"/>
+      <w:r>
+        <w:rPr>
+          <w:sz w:val="24"/>
+          <w:szCs w:val="24"/>
+        </w:rPr>
+        <w:t>in order to</w:t>
+      </w:r>
+      <w:proofErr w:type="gramEnd"/>
+      <w:r>
+        <w:rPr>
+          <w:sz w:val="24"/>
+          <w:szCs w:val="24"/>
+        </w:rPr>
+        <w:t xml:space="preserve"> find answers to different questions regarding flights.</w:t>
+      </w:r>
+    </w:p>
+    <w:p>
+      <w:pPr>
+        <w:pStyle w:val="Akapitzlist"/>
+        <w:numPr>
+          <w:ilvl w:val="0"/>
+          <w:numId w:val="1"/>
+        </w:numPr>
+        <w:rPr>
+          <w:sz w:val="24"/>
+          <w:szCs w:val="24"/>
+        </w:rPr>
+      </w:pPr>
+      <w:r>
+        <w:rPr>
+          <w:sz w:val="24"/>
+          <w:szCs w:val="24"/>
+        </w:rPr>
+        <w:t>A</w:t>
+      </w:r>
+      <w:r>
+        <w:rPr>
+          <w:sz w:val="24"/>
+          <w:szCs w:val="24"/>
+        </w:rPr>
+        <w:t xml:space="preserve"> </w:t>
+      </w:r>
+      <w:r>
+        <w:rPr>
+          <w:sz w:val="24"/>
+          <w:szCs w:val="24"/>
+        </w:rPr>
+        <w:t>customer</w:t>
+      </w:r>
+      <w:r>
+        <w:rPr>
+          <w:sz w:val="24"/>
+          <w:szCs w:val="24"/>
+        </w:rPr>
+        <w:t xml:space="preserve"> </w:t>
+      </w:r>
+      <w:r>
+        <w:rPr>
+          <w:sz w:val="24"/>
+          <w:szCs w:val="24"/>
+        </w:rPr>
+        <w:t xml:space="preserve">should be able to </w:t>
+      </w:r>
+      <w:r>
+        <w:rPr>
+          <w:sz w:val="24"/>
+          <w:szCs w:val="24"/>
+        </w:rPr>
+        <w:t>subscribe to the newsletter in order to receive new information regarding flights and offers via email.</w:t>
+      </w:r>
+    </w:p>
+    <w:p>
+      <w:pPr>
+        <w:pStyle w:val="Akapitzlist"/>
         <w:numPr>
           <w:ilvl w:val="0"/>
           <w:numId w:val="1"/>
@@ -671,7 +1335,7 @@
           <w:sz w:val="24"/>
           <w:szCs w:val="24"/>
         </w:rPr>
-        <w:t xml:space="preserve">select date/time range for flights </w:t>
+        <w:t xml:space="preserve">log in the system </w:t>
       </w:r>
       <w:proofErr w:type="gramStart"/>
       <w:r>
@@ -687,550 +1351,12 @@
           <w:sz w:val="24"/>
           <w:szCs w:val="24"/>
         </w:rPr>
-        <w:t xml:space="preserve"> get flights in a specified range.</w:t>
-      </w:r>
-    </w:p>
-    <w:p>
-      <w:pPr>
-        <w:pStyle w:val="ListParagraph"/>
-        <w:numPr>
-          <w:ilvl w:val="0"/>
-          <w:numId w:val="1"/>
-        </w:numPr>
-        <w:rPr>
-          <w:sz w:val="24"/>
-          <w:szCs w:val="24"/>
-        </w:rPr>
-      </w:pPr>
-      <w:r>
-        <w:rPr>
-          <w:sz w:val="24"/>
-          <w:szCs w:val="24"/>
-        </w:rPr>
-        <w:t>An</w:t>
-      </w:r>
-      <w:r>
-        <w:rPr>
-          <w:sz w:val="24"/>
-          <w:szCs w:val="24"/>
-        </w:rPr>
-        <w:t xml:space="preserve"> administrator</w:t>
-      </w:r>
-      <w:r>
-        <w:rPr>
-          <w:sz w:val="24"/>
-          <w:szCs w:val="24"/>
-        </w:rPr>
-        <w:t xml:space="preserve"> </w:t>
-      </w:r>
-      <w:r>
-        <w:rPr>
-          <w:sz w:val="24"/>
-          <w:szCs w:val="24"/>
-        </w:rPr>
-        <w:t>should be able to</w:t>
-      </w:r>
-      <w:r>
-        <w:rPr>
-          <w:sz w:val="24"/>
-          <w:szCs w:val="24"/>
-        </w:rPr>
-        <w:t xml:space="preserve"> select cities for flights </w:t>
-      </w:r>
-      <w:proofErr w:type="gramStart"/>
-      <w:r>
-        <w:rPr>
-          <w:sz w:val="24"/>
-          <w:szCs w:val="24"/>
-        </w:rPr>
-        <w:t>in order to</w:t>
-      </w:r>
-      <w:proofErr w:type="gramEnd"/>
-      <w:r>
-        <w:rPr>
-          <w:sz w:val="24"/>
-          <w:szCs w:val="24"/>
-        </w:rPr>
-        <w:t xml:space="preserve"> get flights from/to the specified cities.</w:t>
-      </w:r>
-    </w:p>
-    <w:p>
-      <w:pPr>
-        <w:pStyle w:val="ListParagraph"/>
-        <w:numPr>
-          <w:ilvl w:val="0"/>
-          <w:numId w:val="1"/>
-        </w:numPr>
-        <w:rPr>
-          <w:sz w:val="24"/>
-          <w:szCs w:val="24"/>
-        </w:rPr>
-      </w:pPr>
-      <w:r>
-        <w:rPr>
-          <w:sz w:val="24"/>
-          <w:szCs w:val="24"/>
-        </w:rPr>
-        <w:t>A</w:t>
-      </w:r>
-      <w:r>
-        <w:rPr>
-          <w:sz w:val="24"/>
-          <w:szCs w:val="24"/>
-        </w:rPr>
-        <w:t xml:space="preserve"> </w:t>
-      </w:r>
-      <w:r>
-        <w:rPr>
-          <w:sz w:val="24"/>
-          <w:szCs w:val="24"/>
-        </w:rPr>
-        <w:t>customer</w:t>
-      </w:r>
-      <w:r>
-        <w:rPr>
-          <w:sz w:val="24"/>
-          <w:szCs w:val="24"/>
-        </w:rPr>
-        <w:t xml:space="preserve"> </w:t>
-      </w:r>
-      <w:r>
-        <w:rPr>
-          <w:sz w:val="24"/>
-          <w:szCs w:val="24"/>
-        </w:rPr>
-        <w:t xml:space="preserve">should be able to </w:t>
-      </w:r>
-      <w:r>
-        <w:rPr>
-          <w:sz w:val="24"/>
-          <w:szCs w:val="24"/>
-        </w:rPr>
-        <w:t xml:space="preserve">choose a seat, size of luggage, method of payment or type of check-in </w:t>
-      </w:r>
-      <w:proofErr w:type="gramStart"/>
-      <w:r>
-        <w:rPr>
-          <w:sz w:val="24"/>
-          <w:szCs w:val="24"/>
-        </w:rPr>
-        <w:t>in order to</w:t>
-      </w:r>
-      <w:proofErr w:type="gramEnd"/>
-      <w:r>
-        <w:rPr>
-          <w:sz w:val="24"/>
-          <w:szCs w:val="24"/>
-        </w:rPr>
-        <w:t xml:space="preserve"> book a ticket.</w:t>
-      </w:r>
-    </w:p>
-    <w:p>
-      <w:pPr>
-        <w:pStyle w:val="ListParagraph"/>
-        <w:numPr>
-          <w:ilvl w:val="0"/>
-          <w:numId w:val="1"/>
-        </w:numPr>
-        <w:rPr>
-          <w:sz w:val="24"/>
-          <w:szCs w:val="24"/>
-        </w:rPr>
-      </w:pPr>
-      <w:r>
-        <w:rPr>
-          <w:sz w:val="24"/>
-          <w:szCs w:val="24"/>
-        </w:rPr>
-        <w:t>A</w:t>
-      </w:r>
-      <w:r>
-        <w:rPr>
-          <w:sz w:val="24"/>
-          <w:szCs w:val="24"/>
-        </w:rPr>
-        <w:t xml:space="preserve"> </w:t>
-      </w:r>
-      <w:r>
-        <w:rPr>
-          <w:sz w:val="24"/>
-          <w:szCs w:val="24"/>
-        </w:rPr>
-        <w:t>customer</w:t>
-      </w:r>
-      <w:r>
-        <w:rPr>
-          <w:sz w:val="24"/>
-          <w:szCs w:val="24"/>
-        </w:rPr>
-        <w:t xml:space="preserve"> </w:t>
-      </w:r>
-      <w:r>
-        <w:rPr>
-          <w:sz w:val="24"/>
-          <w:szCs w:val="24"/>
-        </w:rPr>
-        <w:t xml:space="preserve">should be able to </w:t>
-      </w:r>
-      <w:r>
-        <w:rPr>
-          <w:sz w:val="24"/>
-          <w:szCs w:val="24"/>
-        </w:rPr>
-        <w:t xml:space="preserve">select departure and destination airport and the departure and return date (or departure only) for flights </w:t>
-      </w:r>
-      <w:proofErr w:type="gramStart"/>
-      <w:r>
-        <w:rPr>
-          <w:sz w:val="24"/>
-          <w:szCs w:val="24"/>
-        </w:rPr>
-        <w:t>in order to</w:t>
-      </w:r>
-      <w:proofErr w:type="gramEnd"/>
-      <w:r>
-        <w:rPr>
-          <w:sz w:val="24"/>
-          <w:szCs w:val="24"/>
-        </w:rPr>
-        <w:t xml:space="preserve"> get the available flights. </w:t>
-      </w:r>
-    </w:p>
-    <w:p>
-      <w:pPr>
-        <w:pStyle w:val="ListParagraph"/>
-        <w:numPr>
-          <w:ilvl w:val="0"/>
-          <w:numId w:val="1"/>
-        </w:numPr>
-        <w:rPr>
-          <w:sz w:val="24"/>
-          <w:szCs w:val="24"/>
-        </w:rPr>
-      </w:pPr>
-      <w:r>
-        <w:rPr>
-          <w:sz w:val="24"/>
-          <w:szCs w:val="24"/>
-        </w:rPr>
-        <w:t>An</w:t>
-      </w:r>
-      <w:r>
-        <w:rPr>
-          <w:sz w:val="24"/>
-          <w:szCs w:val="24"/>
-        </w:rPr>
-        <w:t xml:space="preserve"> administrator</w:t>
-      </w:r>
-      <w:r>
-        <w:rPr>
-          <w:sz w:val="24"/>
-          <w:szCs w:val="24"/>
-        </w:rPr>
-        <w:t xml:space="preserve"> </w:t>
-      </w:r>
-      <w:r>
-        <w:rPr>
-          <w:sz w:val="24"/>
-          <w:szCs w:val="24"/>
-        </w:rPr>
-        <w:t xml:space="preserve">should be able to </w:t>
-      </w:r>
-      <w:r>
-        <w:rPr>
-          <w:sz w:val="24"/>
-          <w:szCs w:val="24"/>
-        </w:rPr>
-        <w:t>get a list of all flights and club members.</w:t>
-      </w:r>
-    </w:p>
-    <w:p>
-      <w:pPr>
-        <w:pStyle w:val="ListParagraph"/>
-        <w:numPr>
-          <w:ilvl w:val="0"/>
-          <w:numId w:val="1"/>
-        </w:numPr>
-        <w:rPr>
-          <w:sz w:val="24"/>
-          <w:szCs w:val="24"/>
-        </w:rPr>
-      </w:pPr>
-      <w:r>
-        <w:rPr>
-          <w:sz w:val="24"/>
-          <w:szCs w:val="24"/>
-        </w:rPr>
-        <w:t>An</w:t>
-      </w:r>
-      <w:r>
-        <w:rPr>
-          <w:sz w:val="24"/>
-          <w:szCs w:val="24"/>
-        </w:rPr>
-        <w:t xml:space="preserve"> administrator</w:t>
-      </w:r>
-      <w:r>
-        <w:rPr>
-          <w:sz w:val="24"/>
-          <w:szCs w:val="24"/>
-        </w:rPr>
-        <w:t xml:space="preserve"> </w:t>
-      </w:r>
-      <w:r>
-        <w:rPr>
-          <w:sz w:val="24"/>
-          <w:szCs w:val="24"/>
-        </w:rPr>
-        <w:t xml:space="preserve">should be able to </w:t>
-      </w:r>
-      <w:r>
-        <w:rPr>
-          <w:sz w:val="24"/>
-          <w:szCs w:val="24"/>
-        </w:rPr>
-        <w:t>set the annual fee for club members.</w:t>
-      </w:r>
-    </w:p>
-    <w:p>
-      <w:pPr>
-        <w:pStyle w:val="ListParagraph"/>
-        <w:numPr>
-          <w:ilvl w:val="0"/>
-          <w:numId w:val="1"/>
-        </w:numPr>
-        <w:rPr>
-          <w:sz w:val="24"/>
-          <w:szCs w:val="24"/>
-        </w:rPr>
-      </w:pPr>
-      <w:r>
-        <w:rPr>
-          <w:sz w:val="24"/>
-          <w:szCs w:val="24"/>
-        </w:rPr>
-        <w:t>A</w:t>
-      </w:r>
-      <w:r>
-        <w:rPr>
-          <w:sz w:val="24"/>
-          <w:szCs w:val="24"/>
-        </w:rPr>
-        <w:t xml:space="preserve"> </w:t>
-      </w:r>
-      <w:r>
-        <w:rPr>
-          <w:sz w:val="24"/>
-          <w:szCs w:val="24"/>
-        </w:rPr>
-        <w:t>customer</w:t>
-      </w:r>
-      <w:r>
-        <w:rPr>
-          <w:sz w:val="24"/>
-          <w:szCs w:val="24"/>
-        </w:rPr>
-        <w:t xml:space="preserve"> </w:t>
-      </w:r>
-      <w:r>
-        <w:rPr>
-          <w:sz w:val="24"/>
-          <w:szCs w:val="24"/>
-        </w:rPr>
-        <w:t xml:space="preserve">should </w:t>
-      </w:r>
-      <w:r>
-        <w:rPr>
-          <w:sz w:val="24"/>
-          <w:szCs w:val="24"/>
-        </w:rPr>
-        <w:t>receive the ticket via email.</w:t>
-      </w:r>
-    </w:p>
-    <w:p>
-      <w:pPr>
-        <w:pStyle w:val="ListParagraph"/>
-        <w:numPr>
-          <w:ilvl w:val="0"/>
-          <w:numId w:val="1"/>
-        </w:numPr>
-        <w:rPr>
-          <w:sz w:val="24"/>
-          <w:szCs w:val="24"/>
-        </w:rPr>
-      </w:pPr>
-      <w:r>
-        <w:rPr>
-          <w:sz w:val="24"/>
-          <w:szCs w:val="24"/>
-        </w:rPr>
-        <w:t>A</w:t>
-      </w:r>
-      <w:r>
-        <w:rPr>
-          <w:sz w:val="24"/>
-          <w:szCs w:val="24"/>
-        </w:rPr>
-        <w:t xml:space="preserve"> </w:t>
-      </w:r>
-      <w:r>
-        <w:rPr>
-          <w:sz w:val="24"/>
-          <w:szCs w:val="24"/>
-        </w:rPr>
-        <w:t>customer</w:t>
-      </w:r>
-      <w:r>
-        <w:rPr>
-          <w:sz w:val="24"/>
-          <w:szCs w:val="24"/>
-        </w:rPr>
-        <w:t xml:space="preserve"> </w:t>
-      </w:r>
-      <w:r>
-        <w:rPr>
-          <w:sz w:val="24"/>
-          <w:szCs w:val="24"/>
-        </w:rPr>
-        <w:t xml:space="preserve">should be able to </w:t>
-      </w:r>
-      <w:r>
-        <w:rPr>
-          <w:sz w:val="24"/>
-          <w:szCs w:val="24"/>
-        </w:rPr>
-        <w:t xml:space="preserve">become a club member </w:t>
-      </w:r>
-      <w:proofErr w:type="gramStart"/>
-      <w:r>
-        <w:rPr>
-          <w:sz w:val="24"/>
-          <w:szCs w:val="24"/>
-        </w:rPr>
-        <w:t>in order to</w:t>
-      </w:r>
-      <w:proofErr w:type="gramEnd"/>
-      <w:r>
-        <w:rPr>
-          <w:sz w:val="24"/>
-          <w:szCs w:val="24"/>
-        </w:rPr>
-        <w:t xml:space="preserve"> get discounts.</w:t>
-      </w:r>
-    </w:p>
-    <w:p>
-      <w:pPr>
-        <w:pStyle w:val="ListParagraph"/>
-        <w:numPr>
-          <w:ilvl w:val="0"/>
-          <w:numId w:val="1"/>
-        </w:numPr>
-        <w:rPr>
-          <w:sz w:val="24"/>
-          <w:szCs w:val="24"/>
-        </w:rPr>
-      </w:pPr>
-      <w:r>
-        <w:rPr>
-          <w:sz w:val="24"/>
-          <w:szCs w:val="24"/>
-        </w:rPr>
-        <w:t>A</w:t>
-      </w:r>
-      <w:r>
-        <w:rPr>
-          <w:sz w:val="24"/>
-          <w:szCs w:val="24"/>
-        </w:rPr>
-        <w:t xml:space="preserve"> club member </w:t>
-      </w:r>
-      <w:r>
-        <w:rPr>
-          <w:sz w:val="24"/>
-          <w:szCs w:val="24"/>
-        </w:rPr>
-        <w:t xml:space="preserve">should be able to </w:t>
-      </w:r>
-      <w:r>
-        <w:rPr>
-          <w:sz w:val="24"/>
-          <w:szCs w:val="24"/>
-        </w:rPr>
-        <w:t xml:space="preserve">search only for cheap flights from </w:t>
-      </w:r>
-      <w:r>
-        <w:rPr>
-          <w:sz w:val="24"/>
-          <w:szCs w:val="24"/>
-        </w:rPr>
-        <w:t xml:space="preserve">his/her </w:t>
-      </w:r>
-      <w:r>
-        <w:rPr>
-          <w:sz w:val="24"/>
-          <w:szCs w:val="24"/>
-        </w:rPr>
-        <w:t>city</w:t>
-      </w:r>
-      <w:r>
-        <w:rPr>
-          <w:sz w:val="24"/>
-          <w:szCs w:val="24"/>
-        </w:rPr>
-        <w:t>.</w:t>
-      </w:r>
-    </w:p>
-    <w:p>
-      <w:pPr>
-        <w:pStyle w:val="ListParagraph"/>
-        <w:numPr>
-          <w:ilvl w:val="0"/>
-          <w:numId w:val="1"/>
-        </w:numPr>
-        <w:rPr>
-          <w:sz w:val="24"/>
-          <w:szCs w:val="24"/>
-        </w:rPr>
-      </w:pPr>
-      <w:r>
-        <w:rPr>
-          <w:sz w:val="24"/>
-          <w:szCs w:val="24"/>
-        </w:rPr>
-        <w:t>An</w:t>
-      </w:r>
-      <w:r>
-        <w:rPr>
-          <w:sz w:val="24"/>
-          <w:szCs w:val="24"/>
-        </w:rPr>
-        <w:t xml:space="preserve"> administrator</w:t>
-      </w:r>
-      <w:r>
-        <w:rPr>
-          <w:sz w:val="24"/>
-          <w:szCs w:val="24"/>
-        </w:rPr>
-        <w:t xml:space="preserve"> </w:t>
-      </w:r>
-      <w:r>
-        <w:rPr>
-          <w:sz w:val="24"/>
-          <w:szCs w:val="24"/>
-        </w:rPr>
-        <w:t xml:space="preserve">should be able to </w:t>
-      </w:r>
-      <w:r>
-        <w:rPr>
-          <w:sz w:val="24"/>
-          <w:szCs w:val="24"/>
-        </w:rPr>
-        <w:t>maintain a FAQ section.</w:t>
-      </w:r>
-    </w:p>
-    <w:p>
-      <w:pPr>
-        <w:pStyle w:val="ListParagraph"/>
+        <w:t xml:space="preserve"> manage data.</w:t>
+      </w:r>
+    </w:p>
+    <w:p>
+      <w:pPr>
+        <w:pStyle w:val="Akapitzlist"/>
         <w:numPr>
           <w:ilvl w:val="0"/>
           <w:numId w:val="1"/>
@@ -1253,6 +1379,13 @@
           <w:sz w:val="24"/>
           <w:szCs w:val="24"/>
         </w:rPr>
+        <w:t xml:space="preserve"> head administrator</w:t>
+      </w:r>
+      <w:r>
+        <w:rPr>
+          <w:sz w:val="24"/>
+          <w:szCs w:val="24"/>
+        </w:rPr>
         <w:t xml:space="preserve"> </w:t>
       </w:r>
       <w:r>
@@ -1260,7 +1393,41 @@
           <w:sz w:val="24"/>
           <w:szCs w:val="24"/>
         </w:rPr>
-        <w:t>customer</w:t>
+        <w:t xml:space="preserve">should be able to </w:t>
+      </w:r>
+      <w:r>
+        <w:rPr>
+          <w:sz w:val="24"/>
+          <w:szCs w:val="24"/>
+        </w:rPr>
+        <w:t>see the profiles of all administrators.</w:t>
+      </w:r>
+    </w:p>
+    <w:p>
+      <w:pPr>
+        <w:pStyle w:val="Akapitzlist"/>
+        <w:numPr>
+          <w:ilvl w:val="0"/>
+          <w:numId w:val="1"/>
+        </w:numPr>
+        <w:rPr>
+          <w:sz w:val="24"/>
+          <w:szCs w:val="24"/>
+        </w:rPr>
+      </w:pPr>
+      <w:r>
+        <w:rPr>
+          <w:sz w:val="24"/>
+          <w:szCs w:val="24"/>
+        </w:rPr>
+        <w:t>A</w:t>
+      </w:r>
+      <w:r>
+        <w:rPr>
+          <w:sz w:val="24"/>
+          <w:szCs w:val="24"/>
+        </w:rPr>
+        <w:t xml:space="preserve"> head administrator</w:t>
       </w:r>
       <w:r>
         <w:rPr>
@@ -1281,7 +1448,7 @@
           <w:sz w:val="24"/>
           <w:szCs w:val="24"/>
         </w:rPr>
-        <w:t xml:space="preserve">read FAQs </w:t>
+        <w:t xml:space="preserve">create or delete an administrator account </w:t>
       </w:r>
       <w:proofErr w:type="gramStart"/>
       <w:r>
@@ -1297,28 +1464,98 @@
           <w:sz w:val="24"/>
           <w:szCs w:val="24"/>
         </w:rPr>
-        <w:t xml:space="preserve"> find answers to different questions regarding flights.</w:t>
-      </w:r>
-    </w:p>
-    <w:p>
-      <w:pPr>
-        <w:pStyle w:val="ListParagraph"/>
-        <w:numPr>
-          <w:ilvl w:val="0"/>
-          <w:numId w:val="1"/>
-        </w:numPr>
-        <w:rPr>
-          <w:sz w:val="24"/>
-          <w:szCs w:val="24"/>
-        </w:rPr>
-      </w:pPr>
-      <w:r>
-        <w:rPr>
-          <w:sz w:val="24"/>
-          <w:szCs w:val="24"/>
-        </w:rPr>
-        <w:t>A</w:t>
-      </w:r>
+        <w:t xml:space="preserve"> ease the management of accounts.</w:t>
+      </w:r>
+    </w:p>
+    <w:p>
+      <w:pPr>
+        <w:rPr>
+          <w:sz w:val="24"/>
+          <w:szCs w:val="24"/>
+        </w:rPr>
+      </w:pPr>
+    </w:p>
+    <w:p>
+      <w:pPr>
+        <w:rPr>
+          <w:b/>
+          <w:sz w:val="24"/>
+          <w:szCs w:val="24"/>
+        </w:rPr>
+      </w:pPr>
+      <w:r>
+        <w:rPr>
+          <w:b/>
+          <w:sz w:val="24"/>
+          <w:szCs w:val="24"/>
+        </w:rPr>
+        <w:t>Non-functional</w:t>
+      </w:r>
+    </w:p>
+    <w:p>
+      <w:pPr>
+        <w:pStyle w:val="Akapitzlist"/>
+        <w:numPr>
+          <w:ilvl w:val="0"/>
+          <w:numId w:val="1"/>
+        </w:numPr>
+        <w:rPr>
+          <w:sz w:val="24"/>
+          <w:szCs w:val="24"/>
+        </w:rPr>
+      </w:pPr>
+      <w:r>
+        <w:rPr>
+          <w:sz w:val="24"/>
+          <w:szCs w:val="24"/>
+        </w:rPr>
+        <w:t xml:space="preserve">The system </w:t>
+      </w:r>
+      <w:proofErr w:type="gramStart"/>
+      <w:r>
+        <w:rPr>
+          <w:sz w:val="24"/>
+          <w:szCs w:val="24"/>
+        </w:rPr>
+        <w:t>has to</w:t>
+      </w:r>
+      <w:proofErr w:type="gramEnd"/>
+      <w:r>
+        <w:rPr>
+          <w:sz w:val="24"/>
+          <w:szCs w:val="24"/>
+        </w:rPr>
+        <w:t xml:space="preserve"> use the client-server architecture.</w:t>
+      </w:r>
+    </w:p>
+    <w:p>
+      <w:pPr>
+        <w:pStyle w:val="Akapitzlist"/>
+        <w:numPr>
+          <w:ilvl w:val="0"/>
+          <w:numId w:val="1"/>
+        </w:numPr>
+        <w:rPr>
+          <w:sz w:val="24"/>
+          <w:szCs w:val="24"/>
+        </w:rPr>
+      </w:pPr>
+      <w:r>
+        <w:rPr>
+          <w:sz w:val="24"/>
+          <w:szCs w:val="24"/>
+        </w:rPr>
+        <w:t xml:space="preserve">The system </w:t>
+      </w:r>
+      <w:proofErr w:type="gramStart"/>
+      <w:r>
+        <w:rPr>
+          <w:sz w:val="24"/>
+          <w:szCs w:val="24"/>
+        </w:rPr>
+        <w:t>has to</w:t>
+      </w:r>
+      <w:proofErr w:type="gramEnd"/>
       <w:r>
         <w:rPr>
           <w:sz w:val="24"/>
@@ -1331,78 +1568,27 @@
           <w:sz w:val="24"/>
           <w:szCs w:val="24"/>
         </w:rPr>
-        <w:t>customer</w:t>
-      </w:r>
-      <w:bookmarkStart w:id="0" w:name="_GoBack"/>
-      <w:bookmarkEnd w:id="0"/>
-      <w:r>
-        <w:rPr>
-          <w:sz w:val="24"/>
-          <w:szCs w:val="24"/>
-        </w:rPr>
-        <w:t xml:space="preserve"> </w:t>
-      </w:r>
-      <w:r>
-        <w:rPr>
-          <w:sz w:val="24"/>
-          <w:szCs w:val="24"/>
-        </w:rPr>
-        <w:t xml:space="preserve">should be able to </w:t>
-      </w:r>
-      <w:r>
-        <w:rPr>
-          <w:sz w:val="24"/>
-          <w:szCs w:val="24"/>
-        </w:rPr>
-        <w:t>subscribe to the newsletter in order to receive new information regarding flights and offers via email.</w:t>
-      </w:r>
-    </w:p>
-    <w:p>
-      <w:pPr>
-        <w:pStyle w:val="ListParagraph"/>
-        <w:numPr>
-          <w:ilvl w:val="0"/>
-          <w:numId w:val="1"/>
-        </w:numPr>
-        <w:rPr>
-          <w:sz w:val="24"/>
-          <w:szCs w:val="24"/>
-        </w:rPr>
-      </w:pPr>
-      <w:r>
-        <w:rPr>
-          <w:sz w:val="24"/>
-          <w:szCs w:val="24"/>
-        </w:rPr>
-        <w:t>An</w:t>
-      </w:r>
-      <w:r>
-        <w:rPr>
-          <w:sz w:val="24"/>
-          <w:szCs w:val="24"/>
-        </w:rPr>
-        <w:t xml:space="preserve"> administrator</w:t>
-      </w:r>
-      <w:r>
-        <w:rPr>
-          <w:sz w:val="24"/>
-          <w:szCs w:val="24"/>
-        </w:rPr>
-        <w:t xml:space="preserve"> </w:t>
-      </w:r>
-      <w:r>
-        <w:rPr>
-          <w:sz w:val="24"/>
-          <w:szCs w:val="24"/>
-        </w:rPr>
-        <w:t xml:space="preserve">should be able to </w:t>
-      </w:r>
-      <w:r>
-        <w:rPr>
-          <w:sz w:val="24"/>
-          <w:szCs w:val="24"/>
-        </w:rPr>
-        <w:t xml:space="preserve">log in the system </w:t>
+        <w:t>store persistent data using a database.</w:t>
+      </w:r>
+    </w:p>
+    <w:p>
+      <w:pPr>
+        <w:pStyle w:val="Akapitzlist"/>
+        <w:numPr>
+          <w:ilvl w:val="0"/>
+          <w:numId w:val="1"/>
+        </w:numPr>
+        <w:rPr>
+          <w:sz w:val="24"/>
+          <w:szCs w:val="24"/>
+        </w:rPr>
+      </w:pPr>
+      <w:r>
+        <w:rPr>
+          <w:sz w:val="24"/>
+          <w:szCs w:val="24"/>
+        </w:rPr>
+        <w:t xml:space="preserve">The system </w:t>
       </w:r>
       <w:proofErr w:type="gramStart"/>
       <w:r>
@@ -1410,7 +1596,7 @@
           <w:sz w:val="24"/>
           <w:szCs w:val="24"/>
         </w:rPr>
-        <w:t>in order to</w:t>
+        <w:t>has to</w:t>
       </w:r>
       <w:proofErr w:type="gramEnd"/>
       <w:r>
@@ -1418,103 +1604,27 @@
           <w:sz w:val="24"/>
           <w:szCs w:val="24"/>
         </w:rPr>
-        <w:t xml:space="preserve"> manage data.</w:t>
-      </w:r>
-    </w:p>
-    <w:p>
-      <w:pPr>
-        <w:pStyle w:val="ListParagraph"/>
-        <w:numPr>
-          <w:ilvl w:val="0"/>
-          <w:numId w:val="1"/>
-        </w:numPr>
-        <w:rPr>
-          <w:sz w:val="24"/>
-          <w:szCs w:val="24"/>
-        </w:rPr>
-      </w:pPr>
-      <w:r>
-        <w:rPr>
-          <w:sz w:val="24"/>
-          <w:szCs w:val="24"/>
-        </w:rPr>
-        <w:t>A</w:t>
-      </w:r>
-      <w:r>
-        <w:rPr>
-          <w:sz w:val="24"/>
-          <w:szCs w:val="24"/>
-        </w:rPr>
-        <w:t xml:space="preserve"> head administrator</w:t>
-      </w:r>
-      <w:r>
-        <w:rPr>
-          <w:sz w:val="24"/>
-          <w:szCs w:val="24"/>
-        </w:rPr>
-        <w:t xml:space="preserve"> </w:t>
-      </w:r>
-      <w:r>
-        <w:rPr>
-          <w:sz w:val="24"/>
-          <w:szCs w:val="24"/>
-        </w:rPr>
-        <w:t xml:space="preserve">should be able to </w:t>
-      </w:r>
-      <w:r>
-        <w:rPr>
-          <w:sz w:val="24"/>
-          <w:szCs w:val="24"/>
-        </w:rPr>
-        <w:t>see the profiles of all administrators.</w:t>
-      </w:r>
-    </w:p>
-    <w:p>
-      <w:pPr>
-        <w:pStyle w:val="ListParagraph"/>
-        <w:numPr>
-          <w:ilvl w:val="0"/>
-          <w:numId w:val="1"/>
-        </w:numPr>
-        <w:rPr>
-          <w:sz w:val="24"/>
-          <w:szCs w:val="24"/>
-        </w:rPr>
-      </w:pPr>
-      <w:r>
-        <w:rPr>
-          <w:sz w:val="24"/>
-          <w:szCs w:val="24"/>
-        </w:rPr>
-        <w:t>A</w:t>
-      </w:r>
-      <w:r>
-        <w:rPr>
-          <w:sz w:val="24"/>
-          <w:szCs w:val="24"/>
-        </w:rPr>
-        <w:t xml:space="preserve"> head administrator</w:t>
-      </w:r>
-      <w:r>
-        <w:rPr>
-          <w:sz w:val="24"/>
-          <w:szCs w:val="24"/>
-        </w:rPr>
-        <w:t xml:space="preserve"> </w:t>
-      </w:r>
-      <w:r>
-        <w:rPr>
-          <w:sz w:val="24"/>
-          <w:szCs w:val="24"/>
-        </w:rPr>
-        <w:t xml:space="preserve">should be able to </w:t>
-      </w:r>
-      <w:r>
-        <w:rPr>
-          <w:sz w:val="24"/>
-          <w:szCs w:val="24"/>
-        </w:rPr>
-        <w:t xml:space="preserve">create or delete an administrator account </w:t>
+        <w:t xml:space="preserve"> have a GUI.</w:t>
+      </w:r>
+    </w:p>
+    <w:p>
+      <w:pPr>
+        <w:pStyle w:val="Akapitzlist"/>
+        <w:numPr>
+          <w:ilvl w:val="0"/>
+          <w:numId w:val="1"/>
+        </w:numPr>
+        <w:rPr>
+          <w:sz w:val="24"/>
+          <w:szCs w:val="24"/>
+        </w:rPr>
+      </w:pPr>
+      <w:r>
+        <w:rPr>
+          <w:sz w:val="24"/>
+          <w:szCs w:val="24"/>
+        </w:rPr>
+        <w:t xml:space="preserve">The system </w:t>
       </w:r>
       <w:proofErr w:type="gramStart"/>
       <w:r>
@@ -1522,7 +1632,7 @@
           <w:sz w:val="24"/>
           <w:szCs w:val="24"/>
         </w:rPr>
-        <w:t>in order to</w:t>
+        <w:t>has to</w:t>
       </w:r>
       <w:proofErr w:type="gramEnd"/>
       <w:r>
@@ -1530,37 +1640,12 @@
           <w:sz w:val="24"/>
           <w:szCs w:val="24"/>
         </w:rPr>
-        <w:t xml:space="preserve"> ease the management of accounts.</w:t>
-      </w:r>
-    </w:p>
-    <w:p>
-      <w:pPr>
-        <w:rPr>
-          <w:sz w:val="24"/>
-          <w:szCs w:val="24"/>
-        </w:rPr>
-      </w:pPr>
-    </w:p>
-    <w:p>
-      <w:pPr>
-        <w:rPr>
-          <w:b/>
-          <w:sz w:val="24"/>
-          <w:szCs w:val="24"/>
-        </w:rPr>
-      </w:pPr>
-      <w:r>
-        <w:rPr>
-          <w:b/>
-          <w:sz w:val="24"/>
-          <w:szCs w:val="24"/>
-        </w:rPr>
-        <w:t>Non-functional</w:t>
-      </w:r>
-    </w:p>
-    <w:p>
-      <w:pPr>
-        <w:pStyle w:val="ListParagraph"/>
+        <w:t xml:space="preserve"> provide a log in.</w:t>
+      </w:r>
+    </w:p>
+    <w:p>
+      <w:pPr>
+        <w:pStyle w:val="Akapitzlist"/>
         <w:numPr>
           <w:ilvl w:val="0"/>
           <w:numId w:val="1"/>
@@ -1591,163 +1676,12 @@
           <w:sz w:val="24"/>
           <w:szCs w:val="24"/>
         </w:rPr>
-        <w:t xml:space="preserve"> use the client-server architecture.</w:t>
-      </w:r>
-    </w:p>
-    <w:p>
-      <w:pPr>
-        <w:pStyle w:val="ListParagraph"/>
-        <w:numPr>
-          <w:ilvl w:val="0"/>
-          <w:numId w:val="1"/>
-        </w:numPr>
-        <w:rPr>
-          <w:sz w:val="24"/>
-          <w:szCs w:val="24"/>
-        </w:rPr>
-      </w:pPr>
-      <w:r>
-        <w:rPr>
-          <w:sz w:val="24"/>
-          <w:szCs w:val="24"/>
-        </w:rPr>
-        <w:t xml:space="preserve">The system </w:t>
-      </w:r>
-      <w:proofErr w:type="gramStart"/>
-      <w:r>
-        <w:rPr>
-          <w:sz w:val="24"/>
-          <w:szCs w:val="24"/>
-        </w:rPr>
-        <w:t>has to</w:t>
-      </w:r>
-      <w:proofErr w:type="gramEnd"/>
-      <w:r>
-        <w:rPr>
-          <w:sz w:val="24"/>
-          <w:szCs w:val="24"/>
-        </w:rPr>
-        <w:t xml:space="preserve"> </w:t>
-      </w:r>
-      <w:r>
-        <w:rPr>
-          <w:sz w:val="24"/>
-          <w:szCs w:val="24"/>
-        </w:rPr>
-        <w:t>store persistent data using a database.</w:t>
-      </w:r>
-    </w:p>
-    <w:p>
-      <w:pPr>
-        <w:pStyle w:val="ListParagraph"/>
-        <w:numPr>
-          <w:ilvl w:val="0"/>
-          <w:numId w:val="1"/>
-        </w:numPr>
-        <w:rPr>
-          <w:sz w:val="24"/>
-          <w:szCs w:val="24"/>
-        </w:rPr>
-      </w:pPr>
-      <w:r>
-        <w:rPr>
-          <w:sz w:val="24"/>
-          <w:szCs w:val="24"/>
-        </w:rPr>
-        <w:t xml:space="preserve">The system </w:t>
-      </w:r>
-      <w:proofErr w:type="gramStart"/>
-      <w:r>
-        <w:rPr>
-          <w:sz w:val="24"/>
-          <w:szCs w:val="24"/>
-        </w:rPr>
-        <w:t>has to</w:t>
-      </w:r>
-      <w:proofErr w:type="gramEnd"/>
-      <w:r>
-        <w:rPr>
-          <w:sz w:val="24"/>
-          <w:szCs w:val="24"/>
-        </w:rPr>
-        <w:t xml:space="preserve"> have a GUI.</w:t>
-      </w:r>
-    </w:p>
-    <w:p>
-      <w:pPr>
-        <w:pStyle w:val="ListParagraph"/>
-        <w:numPr>
-          <w:ilvl w:val="0"/>
-          <w:numId w:val="1"/>
-        </w:numPr>
-        <w:rPr>
-          <w:sz w:val="24"/>
-          <w:szCs w:val="24"/>
-        </w:rPr>
-      </w:pPr>
-      <w:r>
-        <w:rPr>
-          <w:sz w:val="24"/>
-          <w:szCs w:val="24"/>
-        </w:rPr>
-        <w:t xml:space="preserve">The system </w:t>
-      </w:r>
-      <w:proofErr w:type="gramStart"/>
-      <w:r>
-        <w:rPr>
-          <w:sz w:val="24"/>
-          <w:szCs w:val="24"/>
-        </w:rPr>
-        <w:t>has to</w:t>
-      </w:r>
-      <w:proofErr w:type="gramEnd"/>
-      <w:r>
-        <w:rPr>
-          <w:sz w:val="24"/>
-          <w:szCs w:val="24"/>
-        </w:rPr>
-        <w:t xml:space="preserve"> provide a log in.</w:t>
-      </w:r>
-    </w:p>
-    <w:p>
-      <w:pPr>
-        <w:pStyle w:val="ListParagraph"/>
-        <w:numPr>
-          <w:ilvl w:val="0"/>
-          <w:numId w:val="1"/>
-        </w:numPr>
-        <w:rPr>
-          <w:sz w:val="24"/>
-          <w:szCs w:val="24"/>
-        </w:rPr>
-      </w:pPr>
-      <w:r>
-        <w:rPr>
-          <w:sz w:val="24"/>
-          <w:szCs w:val="24"/>
-        </w:rPr>
-        <w:t xml:space="preserve">The system </w:t>
-      </w:r>
-      <w:proofErr w:type="gramStart"/>
-      <w:r>
-        <w:rPr>
-          <w:sz w:val="24"/>
-          <w:szCs w:val="24"/>
-        </w:rPr>
-        <w:t>has to</w:t>
-      </w:r>
-      <w:proofErr w:type="gramEnd"/>
-      <w:r>
-        <w:rPr>
-          <w:sz w:val="24"/>
-          <w:szCs w:val="24"/>
-        </w:rPr>
         <w:t xml:space="preserve"> be implemented in Java.</w:t>
       </w:r>
     </w:p>
     <w:p>
       <w:pPr>
-        <w:pStyle w:val="ListParagraph"/>
+        <w:pStyle w:val="Akapitzlist"/>
         <w:numPr>
           <w:ilvl w:val="0"/>
           <w:numId w:val="1"/>
@@ -2546,17 +2480,17 @@
     <w:lsdException w:name="Hashtag" w:semiHidden="1" w:unhideWhenUsed="1"/>
     <w:lsdException w:name="Unresolved Mention" w:semiHidden="1" w:unhideWhenUsed="1"/>
   </w:latentStyles>
-  <w:style w:type="paragraph" w:default="1" w:styleId="Normal">
+  <w:style w:type="paragraph" w:default="1" w:styleId="Normalny">
     <w:name w:val="Normal"/>
     <w:qFormat/>
   </w:style>
-  <w:style w:type="character" w:default="1" w:styleId="DefaultParagraphFont">
+  <w:style w:type="character" w:default="1" w:styleId="Domylnaczcionkaakapitu">
     <w:name w:val="Default Paragraph Font"/>
     <w:uiPriority w:val="1"/>
     <w:semiHidden/>
     <w:unhideWhenUsed/>
   </w:style>
-  <w:style w:type="table" w:default="1" w:styleId="TableNormal">
+  <w:style w:type="table" w:default="1" w:styleId="Standardowy">
     <w:name w:val="Normal Table"/>
     <w:uiPriority w:val="99"/>
     <w:semiHidden/>
@@ -2571,15 +2505,15 @@
       </w:tblCellMar>
     </w:tblPr>
   </w:style>
-  <w:style w:type="numbering" w:default="1" w:styleId="NoList">
+  <w:style w:type="numbering" w:default="1" w:styleId="Bezlisty">
     <w:name w:val="No List"/>
     <w:uiPriority w:val="99"/>
     <w:semiHidden/>
     <w:unhideWhenUsed/>
   </w:style>
-  <w:style w:type="paragraph" w:styleId="ListParagraph">
+  <w:style w:type="paragraph" w:styleId="Akapitzlist">
     <w:name w:val="List Paragraph"/>
-    <w:basedOn w:val="Normal"/>
+    <w:basedOn w:val="Normalny"/>
     <w:uiPriority w:val="34"/>
     <w:qFormat/>
     <w:rsid w:val="00AA3B5A"/>

</xml_diff>